<commit_message>
A bit more on 610 special. Finished introduction.
</commit_message>
<xml_diff>
--- a/Stories/Outbox/TheTrain/The610Special.docx
+++ b/Stories/Outbox/TheTrain/The610Special.docx
@@ -1287,42 +1287,30 @@
       </w:r>
       <w:r>
         <w:rPr/>
-        <w:t xml:space="preserve">Uh...Yes. I can't say I've ever seen anything like it before.” He admitted. </w:t>
-      </w:r>
-      <w:r>
-        <w:rPr/>
-        <w:t>The man wore a strange all black suit and shirt, with a black tie. It was cut unlike anything Jameson had ever seen, with a myriad of small buttons running up one side. The whole get up shimmered slightly in the golden sun. His hair was slicked back and when the man smiled at Jameson's response he revealed brilliant white teeth.</w:t>
-      </w:r>
-    </w:p>
-    <w:p>
-      <w:pPr>
-        <w:pStyle w:val="Normal"/>
-        <w:rPr/>
-      </w:pPr>
-      <w:r>
-        <w:rPr/>
-      </w:r>
-    </w:p>
-    <w:p>
-      <w:pPr>
-        <w:pStyle w:val="Normal"/>
-        <w:rPr/>
-      </w:pPr>
-      <w:r>
-        <w:rPr/>
-        <w:t>“</w:t>
-      </w:r>
-      <w:r>
-        <w:rPr/>
-        <w:t xml:space="preserve">And you probably won't ever again. Its a streamliner. </w:t>
-      </w:r>
-      <w:r>
-        <w:rPr/>
-        <w:t>One of its kind. Its steam, but I swear that I've been on it going a hundred or more.</w:t>
-      </w:r>
-      <w:r>
-        <w:rPr/>
-        <w:t>”</w:t>
+        <w:t>Uh...Yes. I can't say I've ever seen anything like it before.” He admitted. The man wore a strange all black suit and shirt, with a black tie. It was cut unlike anything Jameson had ever seen, with a myriad of small buttons running up one side. The whole get up shimmered slightly in the golden sun. His hair was slicked back and when the man smiled at Jameson's response he revealed brilliant white teeth.</w:t>
+      </w:r>
+    </w:p>
+    <w:p>
+      <w:pPr>
+        <w:pStyle w:val="Normal"/>
+        <w:rPr/>
+      </w:pPr>
+      <w:r>
+        <w:rPr/>
+      </w:r>
+    </w:p>
+    <w:p>
+      <w:pPr>
+        <w:pStyle w:val="Normal"/>
+        <w:rPr/>
+      </w:pPr>
+      <w:r>
+        <w:rPr/>
+        <w:t>“</w:t>
+      </w:r>
+      <w:r>
+        <w:rPr/>
+        <w:t>And you probably won't ever again. Its a streamliner. One of its kind. Its steam, but I swear that I've been on it going a hundred or more.”</w:t>
       </w:r>
     </w:p>
     <w:p>
@@ -1700,6 +1688,172 @@
       <w:r>
         <w:rPr/>
         <w:t>Jameson half chuckled at the man's odd way of talking, somewhat realizing that there might be a few coals short of a tender in the conductors head, but boarded nonetheless.</w:t>
+      </w:r>
+    </w:p>
+    <w:p>
+      <w:pPr>
+        <w:pStyle w:val="Normal"/>
+        <w:rPr/>
+      </w:pPr>
+      <w:r>
+        <w:rPr/>
+      </w:r>
+    </w:p>
+    <w:p>
+      <w:pPr>
+        <w:pStyle w:val="Normal"/>
+        <w:rPr/>
+      </w:pPr>
+      <w:r>
+        <w:rPr/>
+        <w:t>The inside of the train looked nothing like the engine. True it was dark inside, but the wood flooring was light in color. Jameson looked down the rows of seats. The upholstery was red. Nothing special. He noticed that the train was very much empty. Only a few other people had gotten on with him.</w:t>
+      </w:r>
+    </w:p>
+    <w:p>
+      <w:pPr>
+        <w:pStyle w:val="Normal"/>
+        <w:rPr/>
+      </w:pPr>
+      <w:r>
+        <w:rPr/>
+      </w:r>
+    </w:p>
+    <w:p>
+      <w:pPr>
+        <w:pStyle w:val="Normal"/>
+        <w:rPr/>
+      </w:pPr>
+      <w:r>
+        <w:rPr/>
+        <w:t>That’s what they get messing around with the schedule like that. Someone's bottom line will be hurting after an empty train like this.</w:t>
+      </w:r>
+    </w:p>
+    <w:p>
+      <w:pPr>
+        <w:pStyle w:val="Normal"/>
+        <w:rPr/>
+      </w:pPr>
+      <w:r>
+        <w:rPr/>
+      </w:r>
+    </w:p>
+    <w:p>
+      <w:pPr>
+        <w:pStyle w:val="Normal"/>
+        <w:rPr/>
+      </w:pPr>
+      <w:r>
+        <w:rPr/>
+        <w:t>He had gotten into one of the cars near the front. Through the door window that separated the next car and his he could barely make out the presumably luxurious environs of first class. He hunkered down for a long trip.</w:t>
+      </w:r>
+    </w:p>
+    <w:p>
+      <w:pPr>
+        <w:pStyle w:val="Normal"/>
+        <w:rPr/>
+      </w:pPr>
+      <w:r>
+        <w:rPr/>
+      </w:r>
+    </w:p>
+    <w:p>
+      <w:pPr>
+        <w:pStyle w:val="Normal"/>
+        <w:rPr/>
+      </w:pPr>
+      <w:r>
+        <w:rPr/>
+        <w:t>“</w:t>
+      </w:r>
+      <w:r>
+        <w:rPr/>
+        <w:t xml:space="preserve">All aboard!” The conductor yelled one last time, as the train groaned to life. Jameson could feel the power of the engine through the floor of the train as, section by section the cars were forced from their slumber as well. Groans and shrieks, Warbles of metal on metal. Beneath all, the reciprocating chug of the engine. </w:t>
+      </w:r>
+    </w:p>
+    <w:p>
+      <w:pPr>
+        <w:pStyle w:val="Normal"/>
+        <w:rPr/>
+      </w:pPr>
+      <w:r>
+        <w:rPr/>
+      </w:r>
+    </w:p>
+    <w:p>
+      <w:pPr>
+        <w:pStyle w:val="Normal"/>
+        <w:rPr/>
+      </w:pPr>
+      <w:r>
+        <w:rPr/>
+        <w:t xml:space="preserve">They pulled out of the station slowly. Jameson looked out, surprised to see how high up he was. The train car seemed bigger somehow than the local one he was used to. Probably a cost cutting method the rail company used. </w:t>
+      </w:r>
+    </w:p>
+    <w:p>
+      <w:pPr>
+        <w:pStyle w:val="Normal"/>
+        <w:rPr/>
+      </w:pPr>
+      <w:r>
+        <w:rPr/>
+      </w:r>
+    </w:p>
+    <w:p>
+      <w:pPr>
+        <w:pStyle w:val="Normal"/>
+        <w:rPr/>
+      </w:pPr>
+      <w:r>
+        <w:rPr/>
+        <w:t>Although the train itself was loud, the usual thunks and jolts of the car on the rail were blessedly absent. In fact, Jameson could barely feel the rails beneath him, as if the cars were floating on a cushion of air rather than wheels of steel. Now that was something special, 6:10 or not.</w:t>
+      </w:r>
+    </w:p>
+    <w:p>
+      <w:pPr>
+        <w:pStyle w:val="Normal"/>
+        <w:rPr/>
+      </w:pPr>
+      <w:r>
+        <w:rPr/>
+      </w:r>
+    </w:p>
+    <w:p>
+      <w:pPr>
+        <w:pStyle w:val="Normal"/>
+        <w:rPr/>
+      </w:pPr>
+      <w:r>
+        <w:rPr/>
+        <w:t xml:space="preserve">The heavy glass of the windows added a bit of distortion, but Jameson watched as the rail yard rolled away from him. He stared out on the brick and stone of the city. The sun caught the rooftops, the water towers atop gleaming in the light. Somewhere, in all of those buildings were hundreds of people, just like him. Headed home. Going home. By feet, by train, by car: the steady chug chug of everyday life. </w:t>
+      </w:r>
+    </w:p>
+    <w:p>
+      <w:pPr>
+        <w:pStyle w:val="Normal"/>
+        <w:rPr/>
+      </w:pPr>
+      <w:r>
+        <w:rPr/>
+      </w:r>
+    </w:p>
+    <w:p>
+      <w:pPr>
+        <w:pStyle w:val="Normal"/>
+        <w:rPr/>
+      </w:pPr>
+      <w:r>
+        <w:rPr/>
+        <w:t>Jameson, tired from the trials of the day took a well deserved rest.</w:t>
+      </w:r>
+    </w:p>
+    <w:p>
+      <w:pPr>
+        <w:pStyle w:val="Normal"/>
+        <w:rPr/>
+      </w:pPr>
+      <w:r>
+        <w:rPr/>
+        <w:t xml:space="preserve"> </w:t>
       </w:r>
     </w:p>
     <w:sectPr>

</xml_diff>

<commit_message>
Continued with 610 special. Second stage of story, where things slowly grow more creepy has started.
</commit_message>
<xml_diff>
--- a/Stories/Outbox/TheTrain/The610Special.docx
+++ b/Stories/Outbox/TheTrain/The610Special.docx
@@ -1844,6 +1844,229 @@
       <w:r>
         <w:rPr/>
         <w:t>Jameson, tired from the trials of the day took a well deserved rest.</w:t>
+      </w:r>
+    </w:p>
+    <w:p>
+      <w:pPr>
+        <w:pStyle w:val="Normal"/>
+        <w:rPr/>
+      </w:pPr>
+      <w:r>
+        <w:rPr/>
+      </w:r>
+    </w:p>
+    <w:p>
+      <w:pPr>
+        <w:pStyle w:val="Normal"/>
+        <w:rPr/>
+      </w:pPr>
+      <w:r>
+        <w:rPr/>
+        <w:t>He awoke from a dream that he could not remember. Sweat poured down his forehead and drenched his clothes despite the cool air from a solitary open window.</w:t>
+      </w:r>
+    </w:p>
+    <w:p>
+      <w:pPr>
+        <w:pStyle w:val="Normal"/>
+        <w:rPr/>
+      </w:pPr>
+      <w:r>
+        <w:rPr/>
+      </w:r>
+    </w:p>
+    <w:p>
+      <w:pPr>
+        <w:pStyle w:val="Normal"/>
+        <w:rPr/>
+      </w:pPr>
+      <w:r>
+        <w:rPr/>
+        <w:t xml:space="preserve">Quickly acclimating, he was surprised to see his environment had changed somewhat while he had slept. The car was now empty and the dim golden sun had given way to a pale lifeless light. It was twilight, the last gasp of sun drowning beneath the horizon. </w:t>
+      </w:r>
+    </w:p>
+    <w:p>
+      <w:pPr>
+        <w:pStyle w:val="Normal"/>
+        <w:rPr/>
+      </w:pPr>
+      <w:r>
+        <w:rPr/>
+      </w:r>
+    </w:p>
+    <w:p>
+      <w:pPr>
+        <w:pStyle w:val="Normal"/>
+        <w:rPr/>
+      </w:pPr>
+      <w:r>
+        <w:rPr/>
+        <w:t>He cursed to himself. He had overslept and most likely missed his stop. He leapt to his feet, and once again marveled at how smooth the train ride was. It was this fact that most likely contributed to his oversleeping. On the local, he would have been invariably jarred awake at every stop if not more frequently.</w:t>
+      </w:r>
+    </w:p>
+    <w:p>
+      <w:pPr>
+        <w:pStyle w:val="Normal"/>
+        <w:rPr/>
+      </w:pPr>
+      <w:r>
+        <w:rPr/>
+      </w:r>
+    </w:p>
+    <w:p>
+      <w:pPr>
+        <w:pStyle w:val="Normal"/>
+        <w:rPr/>
+      </w:pPr>
+      <w:r>
+        <w:rPr/>
+        <w:t xml:space="preserve">The lack of people was also troubling. In the general sense, since it meant he had overslept by a fair amount if everyone had left on their respective stops, and in the immediate sense, since it meant he had no one to ask where the train was. </w:t>
+      </w:r>
+    </w:p>
+    <w:p>
+      <w:pPr>
+        <w:pStyle w:val="Normal"/>
+        <w:rPr/>
+      </w:pPr>
+      <w:r>
+        <w:rPr/>
+      </w:r>
+    </w:p>
+    <w:p>
+      <w:pPr>
+        <w:pStyle w:val="Normal"/>
+        <w:rPr/>
+      </w:pPr>
+      <w:r>
+        <w:rPr/>
+        <w:t xml:space="preserve">Grabbing on to seats as he passed, he advanced his way up the train car, hoping to find someone in the next. First class sat enticingly infront of him. Grabbing the metal handle that opened the door between cars, he gave it a vigorous turn, and the heavy portal lurched open. </w:t>
+      </w:r>
+    </w:p>
+    <w:p>
+      <w:pPr>
+        <w:pStyle w:val="Normal"/>
+        <w:rPr/>
+      </w:pPr>
+      <w:r>
+        <w:rPr/>
+      </w:r>
+    </w:p>
+    <w:p>
+      <w:pPr>
+        <w:pStyle w:val="Normal"/>
+        <w:rPr/>
+      </w:pPr>
+      <w:r>
+        <w:rPr/>
+        <w:t>Counter balanced somehow, it slid to the side once he had opened it. The wind hit him like a torrent, basting him with humid air. Such was its ferocious onslaught that for a moment he even lost his footing and was forced back a step, his coat jacket whipping around him violently, his tie a ribbon flailing wildly.</w:t>
+      </w:r>
+    </w:p>
+    <w:p>
+      <w:pPr>
+        <w:pStyle w:val="Normal"/>
+        <w:rPr/>
+      </w:pPr>
+      <w:r>
+        <w:rPr/>
+      </w:r>
+    </w:p>
+    <w:p>
+      <w:pPr>
+        <w:pStyle w:val="Normal"/>
+        <w:rPr/>
+      </w:pPr>
+      <w:r>
+        <w:rPr/>
+        <w:t xml:space="preserve">He redoubled his efforts and pulled himself forward. For a moment, surrounded in that bubble of swirling air, clinging on to the metal rialing as the cars jostled and bounced below him, he looked perpendicular to the trains heading and took in the country side. </w:t>
+      </w:r>
+    </w:p>
+    <w:p>
+      <w:pPr>
+        <w:pStyle w:val="Normal"/>
+        <w:rPr/>
+      </w:pPr>
+      <w:r>
+        <w:rPr/>
+      </w:r>
+    </w:p>
+    <w:p>
+      <w:pPr>
+        <w:pStyle w:val="Normal"/>
+        <w:rPr/>
+      </w:pPr>
+      <w:r>
+        <w:rPr/>
+        <w:t xml:space="preserve">They were running along a small ridge, below them stretched a small piece of rocky ground replete with dusty stringy grasses before transitioning suddenly into crashing waves. The ocean? Were they so close? </w:t>
+      </w:r>
+    </w:p>
+    <w:p>
+      <w:pPr>
+        <w:pStyle w:val="Normal"/>
+        <w:rPr/>
+      </w:pPr>
+      <w:r>
+        <w:rPr/>
+      </w:r>
+    </w:p>
+    <w:p>
+      <w:pPr>
+        <w:pStyle w:val="Normal"/>
+        <w:rPr/>
+      </w:pPr>
+      <w:r>
+        <w:rPr/>
+        <w:t xml:space="preserve">He cursed to himself again, despite the beauty of the scene. If they were by the ocean that must mean he had slept even through the stop at </w:t>
+      </w:r>
+      <w:bookmarkStart w:id="0" w:name="__DdeLink__137_693227528"/>
+      <w:r>
+        <w:rPr/>
+        <w:t>Mantuscet</w:t>
+      </w:r>
+      <w:bookmarkEnd w:id="0"/>
+      <w:r>
+        <w:rPr/>
+        <w:t xml:space="preserve"> and was now running opposite to the boundary islands.  Despite the sun almost finishing its descent into the murky depths, he was pretty sure he couldn't see any islands… </w:t>
+      </w:r>
+    </w:p>
+    <w:p>
+      <w:pPr>
+        <w:pStyle w:val="Normal"/>
+        <w:rPr/>
+      </w:pPr>
+      <w:r>
+        <w:rPr/>
+      </w:r>
+    </w:p>
+    <w:p>
+      <w:pPr>
+        <w:pStyle w:val="Normal"/>
+        <w:rPr/>
+      </w:pPr>
+      <w:r>
+        <w:rPr/>
+        <w:t xml:space="preserve">Suddenly a worse possibility hit him. The conductor had said that the 610 special would go to  Willoughby but he had said nothing about its route after that. There could be a junction even before  Mantuscet. </w:t>
+      </w:r>
+      <w:r>
+        <w:rPr/>
+        <w:t xml:space="preserve">It was possible that they could even be out on the cape depending on how long he had slept. </w:t>
+      </w:r>
+    </w:p>
+    <w:p>
+      <w:pPr>
+        <w:pStyle w:val="Normal"/>
+        <w:rPr/>
+      </w:pPr>
+      <w:r>
+        <w:rPr/>
+      </w:r>
+    </w:p>
+    <w:p>
+      <w:pPr>
+        <w:pStyle w:val="Normal"/>
+        <w:rPr/>
+      </w:pPr>
+      <w:r>
+        <w:rPr/>
+        <w:t xml:space="preserve">The thought of Meredith waiting for his return, yet minute by minute growing more despondent struck him suddenly and lurched him forward. He grabbed the next handle and threw open the door to first class. </w:t>
       </w:r>
     </w:p>
     <w:p>

</xml_diff>

<commit_message>
Added some photoes to help visualize the train that he is in. Also wroked a bit on the story.
</commit_message>
<xml_diff>
--- a/Stories/Outbox/TheTrain/The610Special.docx
+++ b/Stories/Outbox/TheTrain/The610Special.docx
@@ -1938,7 +1938,15 @@
       </w:pPr>
       <w:r>
         <w:rPr/>
-        <w:t xml:space="preserve">Grabbing on to seats as he passed, he advanced his way up the train car, hoping to find someone in the next. First class sat enticingly infront of him. Grabbing the metal handle that opened the door between cars, he gave it a vigorous turn, and the heavy portal lurched open. </w:t>
+        <w:t xml:space="preserve">Grabbing on to seats as he passed, he advanced his way up the train car, hoping to find someone in the next. First class sat enticingly </w:t>
+      </w:r>
+      <w:r>
+        <w:rPr/>
+        <w:t>in front</w:t>
+      </w:r>
+      <w:r>
+        <w:rPr/>
+        <w:t xml:space="preserve"> of him. Grabbing the metal handle that opened the door between cars, he gave it a vigorous turn, and the heavy portal lurched open. </w:t>
       </w:r>
     </w:p>
     <w:p>
@@ -2043,11 +2051,7 @@
       </w:pPr>
       <w:r>
         <w:rPr/>
-        <w:t xml:space="preserve">Suddenly a worse possibility hit him. The conductor had said that the 610 special would go to  Willoughby but he had said nothing about its route after that. There could be a junction even before  Mantuscet. </w:t>
-      </w:r>
-      <w:r>
-        <w:rPr/>
-        <w:t xml:space="preserve">It was possible that they could even be out on the cape depending on how long he had slept. </w:t>
+        <w:t xml:space="preserve">Suddenly a worse possibility hit him. The conductor had said that the 610 special would go to  Willoughby but he had said nothing about its route after that. There could be a junction even before  Mantuscet. It was possible that they could even be out on the cape depending on how long he had slept. </w:t>
       </w:r>
     </w:p>
     <w:p>
@@ -2076,7 +2080,96 @@
       </w:pPr>
       <w:r>
         <w:rPr/>
+      </w:r>
+    </w:p>
+    <w:p>
+      <w:pPr>
+        <w:pStyle w:val="Normal"/>
+        <w:rPr/>
+      </w:pPr>
+      <w:r>
+        <w:rPr/>
+        <w:t>The first thing he noticed was the lack of people. Not entirely surprising. Few people who took the local bother to buy such an expensive ride. Those who could afford the luxury usually had their chauffeur drive them to the city. Still, the complete lack of people was getting somewhat unnerving. Had the train been taken out of service without him knowing?</w:t>
+      </w:r>
+    </w:p>
+    <w:p>
+      <w:pPr>
+        <w:pStyle w:val="Normal"/>
+        <w:rPr/>
+      </w:pPr>
+      <w:r>
+        <w:rPr/>
+      </w:r>
+    </w:p>
+    <w:p>
+      <w:pPr>
+        <w:pStyle w:val="Normal"/>
+        <w:rPr/>
+      </w:pPr>
+      <w:r>
+        <w:rPr/>
+        <w:t xml:space="preserve">The air inside the first class cabin was hot and stale, as if no one had even been through the car in a while. He paused a moment to look at </w:t>
+      </w:r>
+      <w:r>
+        <w:rPr/>
+        <w:t xml:space="preserve">the car though. The interior was dark wood veneer with luxurious red velvet looking arm chairs. At head height were no racks. Instead, one could maneuver unmolested around the car. The walls and floor were upholstered, again with dark reds. The entire car felt slow somehow, as if he were walking through molasses. </w:t>
+      </w:r>
+    </w:p>
+    <w:p>
+      <w:pPr>
+        <w:pStyle w:val="Normal"/>
+        <w:rPr/>
+      </w:pPr>
+      <w:r>
+        <w:rPr/>
         <w:t xml:space="preserve"> </w:t>
+      </w:r>
+    </w:p>
+    <w:p>
+      <w:pPr>
+        <w:pStyle w:val="Normal"/>
+        <w:rPr/>
+      </w:pPr>
+      <w:r>
+        <w:rPr/>
+        <w:t xml:space="preserve">Additionally, he had the unnerving feeling of being watched, although the car was clearly empty. The hair on the back of his neck rose and a slight chill ran through him despite the warmth of the car. </w:t>
+      </w:r>
+    </w:p>
+    <w:p>
+      <w:pPr>
+        <w:pStyle w:val="Normal"/>
+        <w:rPr/>
+      </w:pPr>
+      <w:r>
+        <w:rPr/>
+      </w:r>
+    </w:p>
+    <w:p>
+      <w:pPr>
+        <w:pStyle w:val="Normal"/>
+        <w:rPr/>
+      </w:pPr>
+      <w:r>
+        <w:rPr/>
+        <w:t>Well, so almost all of the passengers had left. That was not too surprising. He needed to talk to someone though, even if that meant annoying the conductor. Now did he usually stay at the front or the back of the train? He tried to recall but could not. Well, it might be necessary to ask an engineer instead. This was certainly an awkward situation.</w:t>
+      </w:r>
+    </w:p>
+    <w:p>
+      <w:pPr>
+        <w:pStyle w:val="Normal"/>
+        <w:rPr/>
+      </w:pPr>
+      <w:r>
+        <w:rPr/>
+      </w:r>
+    </w:p>
+    <w:p>
+      <w:pPr>
+        <w:pStyle w:val="Normal"/>
+        <w:rPr/>
+      </w:pPr>
+      <w:r>
+        <w:rPr/>
       </w:r>
     </w:p>
     <w:sectPr>

</xml_diff>